<commit_message>
Draggable Notes block added
</commit_message>
<xml_diff>
--- a/skovoroda/lib/data/garden/hotkevych/17.docx
+++ b/skovoroda/lib/data/garden/hotkevych/17.docx
@@ -200,7 +200,6 @@
           <w:rFonts w:ascii="Palatino Linotype" w:hAnsi="Palatino Linotype"/>
           <w:sz w:val="28"/>
           <w:szCs w:val="28"/>
-          <w:lang w:val="ru-RU"/>
         </w:rPr>
       </w:pPr>
       <w:r>
@@ -219,6 +218,31 @@
         </w:rPr>
         <w:t>"</w:t>
       </w:r>
+      <w:r>
+        <w:rPr>
+          <w:rFonts w:ascii="Palatino Linotype" w:hAnsi="Palatino Linotype"/>
+          <w:sz w:val="28"/>
+          <w:szCs w:val="28"/>
+        </w:rPr>
+        <w:t>[</w:t>
+      </w:r>
+      <w:r>
+        <w:rPr>
+          <w:rFonts w:ascii="Palatino Linotype" w:hAnsi="Palatino Linotype"/>
+          <w:sz w:val="28"/>
+          <w:szCs w:val="28"/>
+          <w:lang w:val="en-US"/>
+        </w:rPr>
+        <w:t>Italic</w:t>
+      </w:r>
+      <w:r>
+        <w:rPr>
+          <w:rFonts w:ascii="Palatino Linotype" w:hAnsi="Palatino Linotype"/>
+          <w:sz w:val="28"/>
+          <w:szCs w:val="28"/>
+        </w:rPr>
+        <w:t>]</w:t>
+      </w:r>
       <w:proofErr w:type="spellStart"/>
       <w:r>
         <w:rPr>
@@ -242,6 +266,35 @@
       <w:r>
         <w:rPr>
           <w:rFonts w:ascii="Palatino Linotype" w:hAnsi="Palatino Linotype"/>
+          <w:i/>
+          <w:sz w:val="28"/>
+          <w:szCs w:val="28"/>
+        </w:rPr>
+        <w:t>[</w:t>
+      </w:r>
+      <w:proofErr w:type="spellStart"/>
+      <w:r>
+        <w:rPr>
+          <w:rFonts w:ascii="Palatino Linotype" w:hAnsi="Palatino Linotype"/>
+          <w:i/>
+          <w:sz w:val="28"/>
+          <w:szCs w:val="28"/>
+        </w:rPr>
+        <w:t>Italic</w:t>
+      </w:r>
+      <w:proofErr w:type="spellEnd"/>
+      <w:r>
+        <w:rPr>
+          <w:rFonts w:ascii="Palatino Linotype" w:hAnsi="Palatino Linotype"/>
+          <w:i/>
+          <w:sz w:val="28"/>
+          <w:szCs w:val="28"/>
+        </w:rPr>
+        <w:t>]</w:t>
+      </w:r>
+      <w:r>
+        <w:rPr>
+          <w:rFonts w:ascii="Palatino Linotype" w:hAnsi="Palatino Linotype"/>
           <w:sz w:val="28"/>
           <w:szCs w:val="28"/>
         </w:rPr>
@@ -293,7 +346,6 @@
           <w:rFonts w:ascii="Palatino Linotype" w:hAnsi="Palatino Linotype"/>
           <w:sz w:val="28"/>
           <w:szCs w:val="28"/>
-          <w:lang w:val="ru-RU"/>
         </w:rPr>
         <w:t>]</w:t>
       </w:r>
@@ -305,7 +357,6 @@
           <w:rFonts w:ascii="Palatino Linotype" w:hAnsi="Palatino Linotype"/>
           <w:sz w:val="28"/>
           <w:szCs w:val="28"/>
-          <w:lang w:val="ru-RU"/>
         </w:rPr>
       </w:pPr>
     </w:p>

</xml_diff>